<commit_message>
Updated latest FPC versions
</commit_message>
<xml_diff>
--- a/Dice/D00/D00V3/FPC Specifications.docx
+++ b/Dice/D00/D00V3/FPC Specifications.docx
@@ -98,10 +98,10 @@
           <w:u w:val="single"/>
         </w:rPr>
         <w:drawing>
-          <wp:inline distT="0" distB="0" distL="0" distR="0" wp14:anchorId="2FF22FA6" wp14:editId="04DEB54E">
-            <wp:extent cx="5943600" cy="2363470"/>
-            <wp:effectExtent l="0" t="0" r="0" b="0"/>
-            <wp:docPr id="1723826189" name="Picture 2" descr="A computer circuit board with many small objects&#10;&#10;AI-generated content may be incorrect."/>
+          <wp:inline distT="0" distB="0" distL="0" distR="0" wp14:anchorId="3EE4F025" wp14:editId="2968FCEF">
+            <wp:extent cx="5934710" cy="2355215"/>
+            <wp:effectExtent l="0" t="0" r="8890" b="6985"/>
+            <wp:docPr id="1837906837" name="Picture 1"/>
             <wp:cNvGraphicFramePr>
               <a:graphicFrameLocks xmlns:a="http://schemas.openxmlformats.org/drawingml/2006/main" noChangeAspect="1"/>
             </wp:cNvGraphicFramePr>
@@ -109,7 +109,7 @@
               <a:graphicData uri="http://schemas.openxmlformats.org/drawingml/2006/picture">
                 <pic:pic xmlns:pic="http://schemas.openxmlformats.org/drawingml/2006/picture">
                   <pic:nvPicPr>
-                    <pic:cNvPr id="1723826189" name="Picture 2" descr="A computer circuit board with many small objects&#10;&#10;AI-generated content may be incorrect."/>
+                    <pic:cNvPr id="0" name="Picture 1"/>
                     <pic:cNvPicPr>
                       <a:picLocks noChangeAspect="1" noChangeArrowheads="1"/>
                     </pic:cNvPicPr>
@@ -130,7 +130,7 @@
                   <pic:spPr bwMode="auto">
                     <a:xfrm>
                       <a:off x="0" y="0"/>
-                      <a:ext cx="5943600" cy="2363470"/>
+                      <a:ext cx="5934710" cy="2355215"/>
                     </a:xfrm>
                     <a:prstGeom prst="rect">
                       <a:avLst/>
@@ -171,33 +171,6 @@
           <w:color w:val="777777"/>
           <w:sz w:val="28"/>
           <w:szCs w:val="28"/>
-          <w:u w:val="single"/>
-        </w:rPr>
-      </w:pPr>
-    </w:p>
-    <w:p>
-      <w:pPr>
-        <w:shd w:val="clear" w:color="auto" w:fill="FFFFFF"/>
-        <w:spacing w:after="0" w:line="240" w:lineRule="auto"/>
-        <w:rPr>
-          <w:rFonts w:ascii="Arial" w:eastAsia="Times New Roman" w:hAnsi="Arial" w:cs="Arial"/>
-          <w:noProof/>
-          <w:color w:val="777777"/>
-          <w:sz w:val="28"/>
-          <w:szCs w:val="28"/>
-        </w:rPr>
-      </w:pPr>
-    </w:p>
-    <w:p>
-      <w:pPr>
-        <w:shd w:val="clear" w:color="auto" w:fill="FFFFFF"/>
-        <w:spacing w:after="0" w:line="240" w:lineRule="auto"/>
-        <w:rPr>
-          <w:rFonts w:ascii="Arial" w:eastAsia="Times New Roman" w:hAnsi="Arial" w:cs="Arial"/>
-          <w:color w:val="777777"/>
-          <w:sz w:val="28"/>
-          <w:szCs w:val="28"/>
-          <w:u w:val="single"/>
         </w:rPr>
       </w:pPr>
     </w:p>
@@ -557,15 +530,6 @@
         </w:rPr>
         <w:t>White</w:t>
       </w:r>
-      <w:r>
-        <w:rPr>
-          <w:rFonts w:ascii="Arial" w:eastAsia="Times New Roman" w:hAnsi="Arial" w:cs="Arial"/>
-          <w:color w:val="2A2A2A"/>
-          <w:sz w:val="28"/>
-          <w:szCs w:val="28"/>
-        </w:rPr>
-        <w:t xml:space="preserve"> / Black</w:t>
-      </w:r>
     </w:p>
     <w:p>
       <w:pPr>
@@ -590,6 +554,26 @@
           <w:szCs w:val="28"/>
         </w:rPr>
       </w:pPr>
+      <w:r>
+        <w:rPr>
+          <w:rFonts w:ascii="Arial" w:eastAsia="Times New Roman" w:hAnsi="Arial" w:cs="Arial"/>
+          <w:color w:val="777777"/>
+          <w:sz w:val="28"/>
+          <w:szCs w:val="28"/>
+          <w:u w:val="single"/>
+        </w:rPr>
+        <w:t>Stiffener</w:t>
+      </w:r>
+      <w:r>
+        <w:rPr>
+          <w:rFonts w:ascii="Arial" w:eastAsia="Times New Roman" w:hAnsi="Arial" w:cs="Arial"/>
+          <w:color w:val="777777"/>
+          <w:sz w:val="28"/>
+          <w:szCs w:val="28"/>
+          <w:u w:val="single"/>
+        </w:rPr>
+        <w:t xml:space="preserve"> </w:t>
+      </w:r>
       <w:proofErr w:type="gramStart"/>
       <w:r>
         <w:rPr>
@@ -599,7 +583,17 @@
           <w:szCs w:val="28"/>
           <w:u w:val="single"/>
         </w:rPr>
-        <w:t>Stiffener :</w:t>
+        <w:t>1</w:t>
+      </w:r>
+      <w:r>
+        <w:rPr>
+          <w:rFonts w:ascii="Arial" w:eastAsia="Times New Roman" w:hAnsi="Arial" w:cs="Arial"/>
+          <w:color w:val="777777"/>
+          <w:sz w:val="28"/>
+          <w:szCs w:val="28"/>
+          <w:u w:val="single"/>
+        </w:rPr>
+        <w:t xml:space="preserve"> :</w:t>
       </w:r>
       <w:proofErr w:type="gramEnd"/>
       <w:r>
@@ -665,7 +659,25 @@
           <w:sz w:val="28"/>
           <w:szCs w:val="28"/>
         </w:rPr>
-        <w:t xml:space="preserve"> 0.15 mm</w:t>
+        <w:t xml:space="preserve"> 0.</w:t>
+      </w:r>
+      <w:r>
+        <w:rPr>
+          <w:rFonts w:ascii="Arial" w:eastAsia="Times New Roman" w:hAnsi="Arial" w:cs="Arial"/>
+          <w:color w:val="2A2A2A"/>
+          <w:sz w:val="28"/>
+          <w:szCs w:val="28"/>
+        </w:rPr>
+        <w:t>2</w:t>
+      </w:r>
+      <w:r>
+        <w:rPr>
+          <w:rFonts w:ascii="Arial" w:eastAsia="Times New Roman" w:hAnsi="Arial" w:cs="Arial"/>
+          <w:color w:val="2A2A2A"/>
+          <w:sz w:val="28"/>
+          <w:szCs w:val="28"/>
+        </w:rPr>
+        <w:t xml:space="preserve"> mm</w:t>
       </w:r>
     </w:p>
     <w:p>
@@ -700,9 +712,8 @@
           <w:sz w:val="28"/>
           <w:szCs w:val="28"/>
         </w:rPr>
-        <w:t>Main-</w:t>
-      </w:r>
-      <w:proofErr w:type="spellStart"/>
+        <w:t>Main-B_FR4_Stiffener</w:t>
+      </w:r>
       <w:r>
         <w:rPr>
           <w:rFonts w:ascii="Arial" w:eastAsia="Times New Roman" w:hAnsi="Arial" w:cs="Arial"/>
@@ -712,7 +723,182 @@
           <w:sz w:val="28"/>
           <w:szCs w:val="28"/>
         </w:rPr>
-        <w:t>B_Stiffener</w:t>
+        <w:t>.gbr</w:t>
+      </w:r>
+    </w:p>
+    <w:p>
+      <w:pPr>
+        <w:shd w:val="clear" w:color="auto" w:fill="FFFFFF"/>
+        <w:spacing w:after="0" w:line="240" w:lineRule="auto"/>
+        <w:rPr>
+          <w:rFonts w:ascii="Arial" w:eastAsia="Times New Roman" w:hAnsi="Arial" w:cs="Arial"/>
+          <w:color w:val="2A2A2A"/>
+          <w:sz w:val="28"/>
+          <w:szCs w:val="28"/>
+        </w:rPr>
+      </w:pPr>
+      <w:r>
+        <w:rPr>
+          <w:rFonts w:ascii="Arial" w:eastAsia="Times New Roman" w:hAnsi="Arial" w:cs="Arial"/>
+          <w:color w:val="777777"/>
+          <w:sz w:val="28"/>
+          <w:szCs w:val="28"/>
+          <w:u w:val="single"/>
+        </w:rPr>
+        <w:t>Stiffener</w:t>
+      </w:r>
+      <w:r>
+        <w:rPr>
+          <w:rFonts w:ascii="Arial" w:eastAsia="Times New Roman" w:hAnsi="Arial" w:cs="Arial"/>
+          <w:color w:val="777777"/>
+          <w:sz w:val="28"/>
+          <w:szCs w:val="28"/>
+          <w:u w:val="single"/>
+        </w:rPr>
+        <w:t xml:space="preserve"> </w:t>
+      </w:r>
+      <w:proofErr w:type="gramStart"/>
+      <w:r>
+        <w:rPr>
+          <w:rFonts w:ascii="Arial" w:eastAsia="Times New Roman" w:hAnsi="Arial" w:cs="Arial"/>
+          <w:color w:val="777777"/>
+          <w:sz w:val="28"/>
+          <w:szCs w:val="28"/>
+          <w:u w:val="single"/>
+        </w:rPr>
+        <w:t>2</w:t>
+      </w:r>
+      <w:r>
+        <w:rPr>
+          <w:rFonts w:ascii="Arial" w:eastAsia="Times New Roman" w:hAnsi="Arial" w:cs="Arial"/>
+          <w:color w:val="777777"/>
+          <w:sz w:val="28"/>
+          <w:szCs w:val="28"/>
+          <w:u w:val="single"/>
+        </w:rPr>
+        <w:t xml:space="preserve"> :</w:t>
+      </w:r>
+      <w:proofErr w:type="gramEnd"/>
+      <w:r>
+        <w:rPr>
+          <w:rFonts w:ascii="Arial" w:eastAsia="Times New Roman" w:hAnsi="Arial" w:cs="Arial"/>
+          <w:color w:val="777777"/>
+          <w:sz w:val="28"/>
+          <w:szCs w:val="28"/>
+        </w:rPr>
+        <w:t xml:space="preserve"> </w:t>
+      </w:r>
+      <w:r>
+        <w:rPr>
+          <w:rFonts w:ascii="Arial" w:eastAsia="Times New Roman" w:hAnsi="Arial" w:cs="Arial"/>
+          <w:color w:val="2A2A2A"/>
+          <w:sz w:val="28"/>
+          <w:szCs w:val="28"/>
+        </w:rPr>
+        <w:t>TOP</w:t>
+      </w:r>
+      <w:r>
+        <w:rPr>
+          <w:rFonts w:ascii="Arial" w:eastAsia="Times New Roman" w:hAnsi="Arial" w:cs="Arial"/>
+          <w:color w:val="2A2A2A"/>
+          <w:sz w:val="28"/>
+          <w:szCs w:val="28"/>
+        </w:rPr>
+        <w:t xml:space="preserve"> </w:t>
+      </w:r>
+      <w:proofErr w:type="gramStart"/>
+      <w:r>
+        <w:rPr>
+          <w:rFonts w:ascii="Arial" w:eastAsia="Times New Roman" w:hAnsi="Arial" w:cs="Arial"/>
+          <w:color w:val="2A2A2A"/>
+          <w:sz w:val="28"/>
+          <w:szCs w:val="28"/>
+        </w:rPr>
+        <w:t>PI</w:t>
+      </w:r>
+      <w:r>
+        <w:rPr>
+          <w:rFonts w:ascii="Arial" w:eastAsia="Times New Roman" w:hAnsi="Arial" w:cs="Arial"/>
+          <w:color w:val="2A2A2A"/>
+          <w:sz w:val="28"/>
+          <w:szCs w:val="28"/>
+        </w:rPr>
+        <w:t xml:space="preserve"> :</w:t>
+      </w:r>
+      <w:proofErr w:type="gramEnd"/>
+      <w:r>
+        <w:rPr>
+          <w:rFonts w:ascii="Arial" w:eastAsia="Times New Roman" w:hAnsi="Arial" w:cs="Arial"/>
+          <w:color w:val="2A2A2A"/>
+          <w:sz w:val="28"/>
+          <w:szCs w:val="28"/>
+        </w:rPr>
+        <w:t xml:space="preserve"> 0.</w:t>
+      </w:r>
+      <w:r>
+        <w:rPr>
+          <w:rFonts w:ascii="Arial" w:eastAsia="Times New Roman" w:hAnsi="Arial" w:cs="Arial"/>
+          <w:color w:val="2A2A2A"/>
+          <w:sz w:val="28"/>
+          <w:szCs w:val="28"/>
+        </w:rPr>
+        <w:t>15</w:t>
+      </w:r>
+      <w:r>
+        <w:rPr>
+          <w:rFonts w:ascii="Arial" w:eastAsia="Times New Roman" w:hAnsi="Arial" w:cs="Arial"/>
+          <w:color w:val="2A2A2A"/>
+          <w:sz w:val="28"/>
+          <w:szCs w:val="28"/>
+        </w:rPr>
+        <w:t xml:space="preserve"> mm</w:t>
+      </w:r>
+    </w:p>
+    <w:p>
+      <w:pPr>
+        <w:shd w:val="clear" w:color="auto" w:fill="FFFFFF"/>
+        <w:spacing w:after="0" w:line="240" w:lineRule="auto"/>
+        <w:rPr>
+          <w:rFonts w:ascii="Arial" w:eastAsia="Times New Roman" w:hAnsi="Arial" w:cs="Arial"/>
+          <w:i/>
+          <w:iCs/>
+          <w:color w:val="2A2A2A"/>
+          <w:sz w:val="28"/>
+          <w:szCs w:val="28"/>
+        </w:rPr>
+      </w:pPr>
+      <w:r>
+        <w:rPr>
+          <w:rFonts w:ascii="Arial" w:eastAsia="Times New Roman" w:hAnsi="Arial" w:cs="Arial"/>
+          <w:color w:val="2A2A2A"/>
+          <w:sz w:val="28"/>
+          <w:szCs w:val="28"/>
+        </w:rPr>
+        <w:tab/>
+        <w:t xml:space="preserve">filename: </w:t>
+      </w:r>
+      <w:r>
+        <w:rPr>
+          <w:rFonts w:ascii="Arial" w:eastAsia="Times New Roman" w:hAnsi="Arial" w:cs="Arial"/>
+          <w:i/>
+          <w:iCs/>
+          <w:color w:val="2A2A2A"/>
+          <w:sz w:val="28"/>
+          <w:szCs w:val="28"/>
+        </w:rPr>
+        <w:t>Main-</w:t>
+      </w:r>
+      <w:proofErr w:type="spellStart"/>
+      <w:r>
+        <w:rPr>
+          <w:rFonts w:ascii="Arial" w:eastAsia="Times New Roman" w:hAnsi="Arial" w:cs="Arial"/>
+          <w:i/>
+          <w:iCs/>
+          <w:color w:val="2A2A2A"/>
+          <w:sz w:val="28"/>
+          <w:szCs w:val="28"/>
+        </w:rPr>
+        <w:t>F_PI_Stiffener</w:t>
       </w:r>
       <w:r>
         <w:rPr>
@@ -1558,6 +1744,7 @@
   <w:style w:type="character" w:default="1" w:styleId="DefaultParagraphFont">
     <w:name w:val="Default Paragraph Font"/>
     <w:uiPriority w:val="1"/>
+    <w:semiHidden/>
     <w:unhideWhenUsed/>
   </w:style>
   <w:style w:type="table" w:default="1" w:styleId="TableNormal">
@@ -1880,12 +2067,14 @@
 </file>
 
 <file path=customXml/item1.xml><?xml version="1.0" encoding="utf-8"?>
-<?mso-contentType ?>
-<FormTemplates xmlns="http://schemas.microsoft.com/sharepoint/v3/contenttype/forms">
-  <Display>DocumentLibraryForm</Display>
-  <Edit>DocumentLibraryForm</Edit>
-  <New>DocumentLibraryForm</New>
-</FormTemplates>
+<p:properties xmlns:p="http://schemas.microsoft.com/office/2006/metadata/properties" xmlns:xsi="http://www.w3.org/2001/XMLSchema-instance" xmlns:pc="http://schemas.microsoft.com/office/infopath/2007/PartnerControls">
+  <documentManagement>
+    <lcf76f155ced4ddcb4097134ff3c332f xmlns="32267672-3cc7-4e1f-8d8b-3ece48c79db2">
+      <Terms xmlns="http://schemas.microsoft.com/office/infopath/2007/PartnerControls"/>
+    </lcf76f155ced4ddcb4097134ff3c332f>
+    <TaxCatchAll xmlns="742656a2-3695-403c-b0d7-65b48da05504" xsi:nil="true"/>
+  </documentManagement>
+</p:properties>
 </file>
 
 <file path=customXml/item2.xml><?xml version="1.0" encoding="utf-8"?>
@@ -2144,20 +2333,21 @@
 </file>
 
 <file path=customXml/item3.xml><?xml version="1.0" encoding="utf-8"?>
-<p:properties xmlns:p="http://schemas.microsoft.com/office/2006/metadata/properties" xmlns:xsi="http://www.w3.org/2001/XMLSchema-instance" xmlns:pc="http://schemas.microsoft.com/office/infopath/2007/PartnerControls">
-  <documentManagement>
-    <lcf76f155ced4ddcb4097134ff3c332f xmlns="32267672-3cc7-4e1f-8d8b-3ece48c79db2">
-      <Terms xmlns="http://schemas.microsoft.com/office/infopath/2007/PartnerControls"/>
-    </lcf76f155ced4ddcb4097134ff3c332f>
-    <TaxCatchAll xmlns="742656a2-3695-403c-b0d7-65b48da05504" xsi:nil="true"/>
-  </documentManagement>
-</p:properties>
+<?mso-contentType ?>
+<FormTemplates xmlns="http://schemas.microsoft.com/sharepoint/v3/contenttype/forms">
+  <Display>DocumentLibraryForm</Display>
+  <Edit>DocumentLibraryForm</Edit>
+  <New>DocumentLibraryForm</New>
+</FormTemplates>
 </file>
 
 <file path=customXml/itemProps1.xml><?xml version="1.0" encoding="utf-8"?>
-<ds:datastoreItem xmlns:ds="http://schemas.openxmlformats.org/officeDocument/2006/customXml" ds:itemID="{694ABAF3-2906-4016-857D-EB0BC678AC78}">
+<ds:datastoreItem xmlns:ds="http://schemas.openxmlformats.org/officeDocument/2006/customXml" ds:itemID="{FB7A8216-1C88-48DB-B02B-697015460B57}">
   <ds:schemaRefs>
-    <ds:schemaRef ds:uri="http://schemas.microsoft.com/sharepoint/v3/contenttype/forms"/>
+    <ds:schemaRef ds:uri="http://schemas.microsoft.com/office/2006/metadata/properties"/>
+    <ds:schemaRef ds:uri="http://schemas.microsoft.com/office/infopath/2007/PartnerControls"/>
+    <ds:schemaRef ds:uri="32267672-3cc7-4e1f-8d8b-3ece48c79db2"/>
+    <ds:schemaRef ds:uri="742656a2-3695-403c-b0d7-65b48da05504"/>
   </ds:schemaRefs>
 </ds:datastoreItem>
 </file>
@@ -2182,12 +2372,9 @@
 </file>
 
 <file path=customXml/itemProps3.xml><?xml version="1.0" encoding="utf-8"?>
-<ds:datastoreItem xmlns:ds="http://schemas.openxmlformats.org/officeDocument/2006/customXml" ds:itemID="{FB7A8216-1C88-48DB-B02B-697015460B57}">
+<ds:datastoreItem xmlns:ds="http://schemas.openxmlformats.org/officeDocument/2006/customXml" ds:itemID="{694ABAF3-2906-4016-857D-EB0BC678AC78}">
   <ds:schemaRefs>
-    <ds:schemaRef ds:uri="http://schemas.microsoft.com/office/2006/metadata/properties"/>
-    <ds:schemaRef ds:uri="http://schemas.microsoft.com/office/infopath/2007/PartnerControls"/>
-    <ds:schemaRef ds:uri="32267672-3cc7-4e1f-8d8b-3ece48c79db2"/>
-    <ds:schemaRef ds:uri="742656a2-3695-403c-b0d7-65b48da05504"/>
+    <ds:schemaRef ds:uri="http://schemas.microsoft.com/sharepoint/v3/contenttype/forms"/>
   </ds:schemaRefs>
 </ds:datastoreItem>
 </file>
</xml_diff>